<commit_message>
fixing al archive active
</commit_message>
<xml_diff>
--- a/Ardita/wwwroot/BA_Pemindahan_Arsip.docx
+++ b/Ardita/wwwroot/BA_Pemindahan_Arsip.docx
@@ -1,6 +1,6 @@
 
 <file path=word/document.xml><?xml version="1.0" encoding="utf-8"?>
-<w:document xmlns:wpc="http://schemas.microsoft.com/office/word/2010/wordprocessingCanvas" xmlns:cx="http://schemas.microsoft.com/office/drawing/2014/chartex" xmlns:cx1="http://schemas.microsoft.com/office/drawing/2015/9/8/chartex" xmlns:cx2="http://schemas.microsoft.com/office/drawing/2015/10/21/chartex" xmlns:cx3="http://schemas.microsoft.com/office/drawing/2016/5/9/chartex" xmlns:cx4="http://schemas.microsoft.com/office/drawing/2016/5/10/chartex" xmlns:cx5="http://schemas.microsoft.com/office/drawing/2016/5/11/chartex" xmlns:cx6="http://schemas.microsoft.com/office/drawing/2016/5/12/chartex" xmlns:cx7="http://schemas.microsoft.com/office/drawing/2016/5/13/chartex" xmlns:cx8="http://schemas.microsoft.com/office/drawing/2016/5/14/chartex" xmlns:mc="http://schemas.openxmlformats.org/markup-compatibility/2006" xmlns:aink="http://schemas.microsoft.com/office/drawing/2016/ink" xmlns:am3d="http://schemas.microsoft.com/office/drawing/2017/model3d" xmlns:o="urn:schemas-microsoft-com:office:office" xmlns:oel="http://schemas.microsoft.com/office/2019/extlst" xmlns:r="http://schemas.openxmlformats.org/officeDocument/2006/relationships" xmlns:m="http://schemas.openxmlformats.org/officeDocument/2006/math" xmlns:v="urn:schemas-microsoft-com:vml" xmlns:wp14="http://schemas.microsoft.com/office/word/2010/wordprocessingDrawing" xmlns:wp="http://schemas.openxmlformats.org/drawingml/2006/wordprocessingDrawing" xmlns:w10="urn:schemas-microsoft-com:office:word" xmlns:w="http://schemas.openxmlformats.org/wordprocessingml/2006/main" xmlns:w14="http://schemas.microsoft.com/office/word/2010/wordml" xmlns:w15="http://schemas.microsoft.com/office/word/2012/wordml" xmlns:w16cex="http://schemas.microsoft.com/office/word/2018/wordml/cex" xmlns:w16cid="http://schemas.microsoft.com/office/word/2016/wordml/cid" xmlns:w16="http://schemas.microsoft.com/office/word/2018/wordml" xmlns:w16du="http://schemas.microsoft.com/office/word/2023/wordml/word16du" xmlns:w16sdtdh="http://schemas.microsoft.com/office/word/2020/wordml/sdtdatahash" xmlns:w16se="http://schemas.microsoft.com/office/word/2015/wordml/symex" xmlns:wpg="http://schemas.microsoft.com/office/word/2010/wordprocessingGroup" xmlns:wpi="http://schemas.microsoft.com/office/word/2010/wordprocessingInk" xmlns:wne="http://schemas.microsoft.com/office/word/2006/wordml" xmlns:wps="http://schemas.microsoft.com/office/word/2010/wordprocessingShape" mc:Ignorable="w14 w15 w16se w16cid w16 w16cex w16sdtdh wp14">
+<w:document xmlns:wpc="http://schemas.microsoft.com/office/word/2010/wordprocessingCanvas" xmlns:cx="http://schemas.microsoft.com/office/drawing/2014/chartex" xmlns:cx1="http://schemas.microsoft.com/office/drawing/2015/9/8/chartex" xmlns:cx2="http://schemas.microsoft.com/office/drawing/2015/10/21/chartex" xmlns:cx3="http://schemas.microsoft.com/office/drawing/2016/5/9/chartex" xmlns:cx4="http://schemas.microsoft.com/office/drawing/2016/5/10/chartex" xmlns:cx5="http://schemas.microsoft.com/office/drawing/2016/5/11/chartex" xmlns:cx6="http://schemas.microsoft.com/office/drawing/2016/5/12/chartex" xmlns:cx7="http://schemas.microsoft.com/office/drawing/2016/5/13/chartex" xmlns:cx8="http://schemas.microsoft.com/office/drawing/2016/5/14/chartex" xmlns:mc="http://schemas.openxmlformats.org/markup-compatibility/2006" xmlns:aink="http://schemas.microsoft.com/office/drawing/2016/ink" xmlns:am3d="http://schemas.microsoft.com/office/drawing/2017/model3d" xmlns:o="urn:schemas-microsoft-com:office:office" xmlns:oel="http://schemas.microsoft.com/office/2019/extlst" xmlns:r="http://schemas.openxmlformats.org/officeDocument/2006/relationships" xmlns:m="http://schemas.openxmlformats.org/officeDocument/2006/math" xmlns:v="urn:schemas-microsoft-com:vml" xmlns:wp14="http://schemas.microsoft.com/office/word/2010/wordprocessingDrawing" xmlns:wp="http://schemas.openxmlformats.org/drawingml/2006/wordprocessingDrawing" xmlns:w10="urn:schemas-microsoft-com:office:word" xmlns:w="http://schemas.openxmlformats.org/wordprocessingml/2006/main" xmlns:w14="http://schemas.microsoft.com/office/word/2010/wordml" xmlns:w15="http://schemas.microsoft.com/office/word/2012/wordml" xmlns:w16cex="http://schemas.microsoft.com/office/word/2018/wordml/cex" xmlns:w16cid="http://schemas.microsoft.com/office/word/2016/wordml/cid" xmlns:w16="http://schemas.microsoft.com/office/word/2018/wordml" xmlns:w16sdtdh="http://schemas.microsoft.com/office/word/2020/wordml/sdtdatahash" xmlns:w16se="http://schemas.microsoft.com/office/word/2015/wordml/symex" xmlns:wpg="http://schemas.microsoft.com/office/word/2010/wordprocessingGroup" xmlns:wpi="http://schemas.microsoft.com/office/word/2010/wordprocessingInk" xmlns:wne="http://schemas.microsoft.com/office/word/2006/wordml" xmlns:wps="http://schemas.microsoft.com/office/word/2010/wordprocessingShape" mc:Ignorable="w14 w15 w16se w16cid w16 w16cex w16sdtdh wp14">
   <w:body>
     <w:p>
       <w:pPr>
@@ -22,6 +22,7 @@
           <w:szCs w:val="20"/>
         </w:rPr>
       </w:pPr>
+      <w:bookmarkStart w:id="0" w:name="_Hlk137700721"/>
       <w:r>
         <w:rPr>
           <w:b/>
@@ -140,7 +141,7 @@
           <w:sz w:val="20"/>
           <w:szCs w:val="20"/>
         </w:rPr>
-        <w:t xml:space="preserve"> [CreatedDate]</w:t>
+        <w:t xml:space="preserve"> [Date]</w:t>
       </w:r>
       <w:r>
         <w:rPr>
@@ -624,28 +625,7 @@
           <w:sz w:val="20"/>
           <w:szCs w:val="20"/>
         </w:rPr>
-        <w:t xml:space="preserve"> </w:t>
-      </w:r>
-      <w:r>
-        <w:rPr>
-          <w:sz w:val="20"/>
-          <w:szCs w:val="20"/>
-        </w:rPr>
-        <w:t>[ArchiveUnit</w:t>
-      </w:r>
-      <w:r>
-        <w:rPr>
-          <w:sz w:val="20"/>
-          <w:szCs w:val="20"/>
-        </w:rPr>
-        <w:t>Des</w:t>
-      </w:r>
-      <w:r>
-        <w:rPr>
-          <w:sz w:val="20"/>
-          <w:szCs w:val="20"/>
-        </w:rPr>
-        <w:t>]</w:t>
+        <w:t xml:space="preserve"> [ArchiveUnitDes]</w:t>
       </w:r>
     </w:p>
     <w:p>
@@ -705,28 +685,7 @@
           <w:sz w:val="20"/>
           <w:szCs w:val="20"/>
         </w:rPr>
-        <w:t xml:space="preserve"> </w:t>
-      </w:r>
-      <w:r>
-        <w:rPr>
-          <w:sz w:val="20"/>
-          <w:szCs w:val="20"/>
-        </w:rPr>
-        <w:t>[ArchiveUnit</w:t>
-      </w:r>
-      <w:r>
-        <w:rPr>
-          <w:sz w:val="20"/>
-          <w:szCs w:val="20"/>
-        </w:rPr>
-        <w:t>Des</w:t>
-      </w:r>
-      <w:r>
-        <w:rPr>
-          <w:sz w:val="20"/>
-          <w:szCs w:val="20"/>
-        </w:rPr>
-        <w:t>]</w:t>
+        <w:t xml:space="preserve"> [ArchiveUnitDes]</w:t>
       </w:r>
       <w:r>
         <w:rPr>
@@ -1079,7 +1038,12 @@
     </w:p>
     <w:p>
       <w:pPr>
-        <w:pStyle w:val="BodyText"/>
+        <w:tabs>
+          <w:tab w:val="left" w:pos="3933"/>
+        </w:tabs>
+        <w:spacing w:before="7"/>
+        <w:ind w:left="616"/>
+        <w:jc w:val="both"/>
         <w:rPr>
           <w:sz w:val="20"/>
           <w:szCs w:val="20"/>
@@ -1088,57 +1052,44 @@
     </w:p>
     <w:p>
       <w:pPr>
-        <w:pStyle w:val="BodyText"/>
-        <w:rPr>
-          <w:sz w:val="20"/>
-          <w:szCs w:val="20"/>
-        </w:rPr>
-      </w:pPr>
-    </w:p>
-    <w:p>
-      <w:pPr>
-        <w:pStyle w:val="BodyText"/>
-        <w:rPr>
-          <w:sz w:val="20"/>
-          <w:szCs w:val="20"/>
-        </w:rPr>
-      </w:pPr>
-      <w:r>
-        <w:rPr>
-          <w:sz w:val="20"/>
-          <w:szCs w:val="20"/>
-        </w:rPr>
-        <w:t xml:space="preserve">                  QRFrom</w:t>
-      </w:r>
-      <w:r>
-        <w:rPr>
-          <w:sz w:val="20"/>
-          <w:szCs w:val="20"/>
-        </w:rPr>
-        <w:tab/>
-      </w:r>
-      <w:r>
-        <w:rPr>
-          <w:sz w:val="20"/>
-          <w:szCs w:val="20"/>
-        </w:rPr>
-        <w:tab/>
-      </w:r>
-      <w:r>
-        <w:rPr>
-          <w:sz w:val="20"/>
-          <w:szCs w:val="20"/>
-        </w:rPr>
-        <w:tab/>
-        <w:t xml:space="preserve">             </w:t>
-      </w:r>
-      <w:r>
-        <w:rPr>
-          <w:sz w:val="20"/>
-          <w:szCs w:val="20"/>
-        </w:rPr>
-        <w:tab/>
-        <w:t xml:space="preserve">    </w:t>
+        <w:tabs>
+          <w:tab w:val="left" w:pos="3933"/>
+        </w:tabs>
+        <w:spacing w:before="7"/>
+        <w:ind w:left="616"/>
+        <w:jc w:val="both"/>
+        <w:rPr>
+          <w:sz w:val="20"/>
+          <w:szCs w:val="20"/>
+        </w:rPr>
+      </w:pPr>
+      <w:r>
+        <w:rPr>
+          <w:sz w:val="20"/>
+          <w:szCs w:val="20"/>
+        </w:rPr>
+        <w:t>QRFrom</w:t>
+      </w:r>
+      <w:r>
+        <w:rPr>
+          <w:sz w:val="20"/>
+          <w:szCs w:val="20"/>
+        </w:rPr>
+        <w:t xml:space="preserve">                                                     </w:t>
+      </w:r>
+      <w:r>
+        <w:rPr>
+          <w:sz w:val="20"/>
+          <w:szCs w:val="20"/>
+        </w:rPr>
+        <w:t xml:space="preserve">  </w:t>
+      </w:r>
+      <w:r>
+        <w:rPr>
+          <w:sz w:val="20"/>
+          <w:szCs w:val="20"/>
+        </w:rPr>
+        <w:t xml:space="preserve">  </w:t>
       </w:r>
       <w:r>
         <w:rPr>
@@ -1147,15 +1098,6 @@
         </w:rPr>
         <w:t>QRTo</w:t>
       </w:r>
-    </w:p>
-    <w:p>
-      <w:pPr>
-        <w:pStyle w:val="BodyText"/>
-        <w:rPr>
-          <w:sz w:val="20"/>
-          <w:szCs w:val="20"/>
-        </w:rPr>
-      </w:pPr>
     </w:p>
     <w:p>
       <w:pPr>
@@ -1190,6 +1132,13 @@
           <w:sz w:val="20"/>
           <w:szCs w:val="20"/>
         </w:rPr>
+        <w:t>[</w:t>
+      </w:r>
+      <w:r>
+        <w:rPr>
+          <w:sz w:val="20"/>
+          <w:szCs w:val="20"/>
+        </w:rPr>
         <w:t>CreatedBy</w:t>
       </w:r>
       <w:r>
@@ -1197,6 +1146,13 @@
           <w:sz w:val="20"/>
           <w:szCs w:val="20"/>
         </w:rPr>
+        <w:t>]</w:t>
+      </w:r>
+      <w:r>
+        <w:rPr>
+          <w:sz w:val="20"/>
+          <w:szCs w:val="20"/>
+        </w:rPr>
         <w:t>)</w:t>
       </w:r>
       <w:r>
@@ -1225,7 +1181,21 @@
           <w:sz w:val="20"/>
           <w:szCs w:val="20"/>
         </w:rPr>
+        <w:t>[</w:t>
+      </w:r>
+      <w:r>
+        <w:rPr>
+          <w:sz w:val="20"/>
+          <w:szCs w:val="20"/>
+        </w:rPr>
         <w:t>ReceivedBy</w:t>
+      </w:r>
+      <w:r>
+        <w:rPr>
+          <w:sz w:val="20"/>
+          <w:szCs w:val="20"/>
+        </w:rPr>
+        <w:t>]</w:t>
       </w:r>
       <w:r>
         <w:rPr>
@@ -1285,25 +1255,28 @@
     </w:p>
     <w:p>
       <w:pPr>
-        <w:sectPr>
-          <w:pgSz w:w="8400" w:h="11910"/>
-          <w:pgMar w:top="720" w:right="720" w:bottom="720" w:left="720" w:header="720" w:footer="720" w:gutter="0"/>
-          <w:cols w:space="720"/>
-          <w:docGrid w:linePitch="299"/>
-        </w:sectPr>
-      </w:pPr>
-      <w:r>
-        <w:t>[ListArchive]</w:t>
+        <w:rPr>
+          <w:b/>
+          <w:bCs/>
+        </w:rPr>
+      </w:pPr>
+      <w:r>
+        <w:rPr>
+          <w:b/>
+          <w:bCs/>
+        </w:rPr>
+        <w:lastRenderedPageBreak/>
+        <w:t>Lampiran</w:t>
       </w:r>
     </w:p>
     <w:p>
-      <w:pPr>
-        <w:pStyle w:val="BodyText"/>
-        <w:spacing w:before="2"/>
-        <w:rPr>
-          <w:sz w:val="16"/>
-        </w:rPr>
-      </w:pPr>
+      <w:r>
+        <w:t>[ListArchive</w:t>
+      </w:r>
+      <w:bookmarkEnd w:id="0"/>
+      <w:r>
+        <w:t>]</w:t>
+      </w:r>
     </w:p>
     <w:sectPr>
       <w:pgSz w:w="8400" w:h="11910"/>
@@ -1315,7 +1288,7 @@
 </file>
 
 <file path=word/numbering.xml><?xml version="1.0" encoding="utf-8"?>
-<w:numbering xmlns:wpc="http://schemas.microsoft.com/office/word/2010/wordprocessingCanvas" xmlns:cx="http://schemas.microsoft.com/office/drawing/2014/chartex" xmlns:cx1="http://schemas.microsoft.com/office/drawing/2015/9/8/chartex" xmlns:cx2="http://schemas.microsoft.com/office/drawing/2015/10/21/chartex" xmlns:cx3="http://schemas.microsoft.com/office/drawing/2016/5/9/chartex" xmlns:cx4="http://schemas.microsoft.com/office/drawing/2016/5/10/chartex" xmlns:cx5="http://schemas.microsoft.com/office/drawing/2016/5/11/chartex" xmlns:cx6="http://schemas.microsoft.com/office/drawing/2016/5/12/chartex" xmlns:cx7="http://schemas.microsoft.com/office/drawing/2016/5/13/chartex" xmlns:cx8="http://schemas.microsoft.com/office/drawing/2016/5/14/chartex" xmlns:mc="http://schemas.openxmlformats.org/markup-compatibility/2006" xmlns:aink="http://schemas.microsoft.com/office/drawing/2016/ink" xmlns:am3d="http://schemas.microsoft.com/office/drawing/2017/model3d" xmlns:o="urn:schemas-microsoft-com:office:office" xmlns:oel="http://schemas.microsoft.com/office/2019/extlst" xmlns:r="http://schemas.openxmlformats.org/officeDocument/2006/relationships" xmlns:m="http://schemas.openxmlformats.org/officeDocument/2006/math" xmlns:v="urn:schemas-microsoft-com:vml" xmlns:wp14="http://schemas.microsoft.com/office/word/2010/wordprocessingDrawing" xmlns:wp="http://schemas.openxmlformats.org/drawingml/2006/wordprocessingDrawing" xmlns:w10="urn:schemas-microsoft-com:office:word" xmlns:w="http://schemas.openxmlformats.org/wordprocessingml/2006/main" xmlns:w14="http://schemas.microsoft.com/office/word/2010/wordml" xmlns:w15="http://schemas.microsoft.com/office/word/2012/wordml" xmlns:w16cex="http://schemas.microsoft.com/office/word/2018/wordml/cex" xmlns:w16cid="http://schemas.microsoft.com/office/word/2016/wordml/cid" xmlns:w16="http://schemas.microsoft.com/office/word/2018/wordml" xmlns:w16du="http://schemas.microsoft.com/office/word/2023/wordml/word16du" xmlns:w16sdtdh="http://schemas.microsoft.com/office/word/2020/wordml/sdtdatahash" xmlns:w16se="http://schemas.microsoft.com/office/word/2015/wordml/symex" xmlns:wpg="http://schemas.microsoft.com/office/word/2010/wordprocessingGroup" xmlns:wpi="http://schemas.microsoft.com/office/word/2010/wordprocessingInk" xmlns:wne="http://schemas.microsoft.com/office/word/2006/wordml" xmlns:wps="http://schemas.microsoft.com/office/word/2010/wordprocessingShape" mc:Ignorable="w14 w15 w16se w16cid w16 w16cex w16sdtdh wp14">
+<w:numbering xmlns:wpc="http://schemas.microsoft.com/office/word/2010/wordprocessingCanvas" xmlns:cx="http://schemas.microsoft.com/office/drawing/2014/chartex" xmlns:cx1="http://schemas.microsoft.com/office/drawing/2015/9/8/chartex" xmlns:cx2="http://schemas.microsoft.com/office/drawing/2015/10/21/chartex" xmlns:cx3="http://schemas.microsoft.com/office/drawing/2016/5/9/chartex" xmlns:cx4="http://schemas.microsoft.com/office/drawing/2016/5/10/chartex" xmlns:cx5="http://schemas.microsoft.com/office/drawing/2016/5/11/chartex" xmlns:cx6="http://schemas.microsoft.com/office/drawing/2016/5/12/chartex" xmlns:cx7="http://schemas.microsoft.com/office/drawing/2016/5/13/chartex" xmlns:cx8="http://schemas.microsoft.com/office/drawing/2016/5/14/chartex" xmlns:mc="http://schemas.openxmlformats.org/markup-compatibility/2006" xmlns:aink="http://schemas.microsoft.com/office/drawing/2016/ink" xmlns:am3d="http://schemas.microsoft.com/office/drawing/2017/model3d" xmlns:o="urn:schemas-microsoft-com:office:office" xmlns:oel="http://schemas.microsoft.com/office/2019/extlst" xmlns:r="http://schemas.openxmlformats.org/officeDocument/2006/relationships" xmlns:m="http://schemas.openxmlformats.org/officeDocument/2006/math" xmlns:v="urn:schemas-microsoft-com:vml" xmlns:wp14="http://schemas.microsoft.com/office/word/2010/wordprocessingDrawing" xmlns:wp="http://schemas.openxmlformats.org/drawingml/2006/wordprocessingDrawing" xmlns:w10="urn:schemas-microsoft-com:office:word" xmlns:w="http://schemas.openxmlformats.org/wordprocessingml/2006/main" xmlns:w14="http://schemas.microsoft.com/office/word/2010/wordml" xmlns:w15="http://schemas.microsoft.com/office/word/2012/wordml" xmlns:w16cex="http://schemas.microsoft.com/office/word/2018/wordml/cex" xmlns:w16cid="http://schemas.microsoft.com/office/word/2016/wordml/cid" xmlns:w16="http://schemas.microsoft.com/office/word/2018/wordml" xmlns:w16sdtdh="http://schemas.microsoft.com/office/word/2020/wordml/sdtdatahash" xmlns:w16se="http://schemas.microsoft.com/office/word/2015/wordml/symex" xmlns:wpg="http://schemas.microsoft.com/office/word/2010/wordprocessingGroup" xmlns:wpi="http://schemas.microsoft.com/office/word/2010/wordprocessingInk" xmlns:wne="http://schemas.microsoft.com/office/word/2006/wordml" xmlns:wps="http://schemas.microsoft.com/office/word/2010/wordprocessingShape" mc:Ignorable="w14 w15 w16se w16cid w16 w16cex w16sdtdh wp14">
   <w:abstractNum w:abstractNumId="0" w15:restartNumberingAfterBreak="0">
     <w:nsid w:val="077A0732"/>
     <w:multiLevelType w:val="hybridMultilevel"/>

</xml_diff>